<commit_message>
Diagrama con el video de YOUTUBE
</commit_message>
<xml_diff>
--- a/Diagrama circuto M5stick.docx
+++ b/Diagrama circuto M5stick.docx
@@ -4,6 +4,9 @@
   <w:body>
     <w:p>
       <w:r>
+        <w:rPr>
+          <w:noProof/>
+        </w:rPr>
         <w:drawing>
           <wp:anchor distT="0" distB="0" distL="114300" distR="114300" simplePos="0" relativeHeight="251659264" behindDoc="0" locked="0" layoutInCell="1" allowOverlap="1" wp14:anchorId="4DDF192A" wp14:editId="749FC7E5">
             <wp:simplePos x="0" y="0"/>
@@ -61,6 +64,19 @@
         </w:drawing>
       </w:r>
     </w:p>
+    <w:p>
+      <w:r>
+        <w:t xml:space="preserve">Link YouTube: </w:t>
+      </w:r>
+      <w:hyperlink r:id="rId5" w:history="1">
+        <w:r>
+          <w:rPr>
+            <w:rStyle w:val="Hipervnculo"/>
+          </w:rPr>
+          <w:t>https://www.youtube.com/watch?v=XExDZPDiNyQ</w:t>
+        </w:r>
+      </w:hyperlink>
+    </w:p>
     <w:p/>
     <w:p>
       <w:pPr>
@@ -74,6 +90,9 @@
     </w:p>
     <w:p>
       <w:r>
+        <w:rPr>
+          <w:noProof/>
+        </w:rPr>
         <w:lastRenderedPageBreak/>
         <w:drawing>
           <wp:anchor distT="0" distB="0" distL="114300" distR="114300" simplePos="0" relativeHeight="251658240" behindDoc="0" locked="0" layoutInCell="1" allowOverlap="1" wp14:anchorId="4982907F" wp14:editId="58F6665F">
@@ -570,6 +589,29 @@
     <w:semiHidden/>
     <w:unhideWhenUsed/>
   </w:style>
+  <w:style w:type="character" w:styleId="Hipervnculo">
+    <w:name w:val="Hyperlink"/>
+    <w:basedOn w:val="Fuentedeprrafopredeter"/>
+    <w:uiPriority w:val="99"/>
+    <w:unhideWhenUsed/>
+    <w:rsid w:val="0017139B"/>
+    <w:rPr>
+      <w:color w:val="0563C1" w:themeColor="hyperlink"/>
+      <w:u w:val="single"/>
+    </w:rPr>
+  </w:style>
+  <w:style w:type="character" w:styleId="Mencinsinresolver">
+    <w:name w:val="Unresolved Mention"/>
+    <w:basedOn w:val="Fuentedeprrafopredeter"/>
+    <w:uiPriority w:val="99"/>
+    <w:semiHidden/>
+    <w:unhideWhenUsed/>
+    <w:rsid w:val="0017139B"/>
+    <w:rPr>
+      <w:color w:val="605E5C"/>
+      <w:shd w:val="clear" w:color="auto" w:fill="E1DFDD"/>
+    </w:rPr>
+  </w:style>
 </w:styles>
 </file>
 

</xml_diff>